<commit_message>
updated annotated bibliography to include Brown article
</commit_message>
<xml_diff>
--- a/documents/reports/Varshneya-201601-AnnotatedBibliography.docx
+++ b/documents/reports/Varshneya-201601-AnnotatedBibliography.docx
@@ -318,134 +318,127 @@
           <w:rFonts w:ascii="Times New Roman" w:hAnsi="Times New Roman" w:cs="Times New Roman"/>
         </w:rPr>
       </w:pPr>
+    </w:p>
+    <w:p>
+      <w:pPr>
+        <w:ind w:left="540"/>
+        <w:rPr>
+          <w:rFonts w:ascii="Times New Roman" w:hAnsi="Times New Roman" w:cs="Times New Roman"/>
+        </w:rPr>
+      </w:pPr>
+      <w:r>
+        <w:rPr>
+          <w:rFonts w:ascii="Times New Roman" w:hAnsi="Times New Roman" w:cs="Times New Roman"/>
+        </w:rPr>
+        <w:t>Osprey is another software platform that creates visualizations of complex large-scale gene interaction networks. The program provides several options for user-defined interactions and customizations including node relaxation (similar to gravity in GRNsight), exports, and mouse-over functionality for more information. Osprey also takes advantage of other databases, such as Gene Ontology, to integrate additional information about the genes in the networks. Because I worked on hiding and showing weights, and because Osprey is another competitor of GRNsight, this paper is worth studying and mentioning.</w:t>
+      </w:r>
+    </w:p>
+    <w:p>
+      <w:pPr>
+        <w:ind w:left="540" w:hanging="540"/>
+        <w:rPr>
+          <w:rFonts w:ascii="Times New Roman" w:hAnsi="Times New Roman" w:cs="Times New Roman"/>
+        </w:rPr>
+      </w:pPr>
+    </w:p>
+    <w:p>
+      <w:pPr>
+        <w:ind w:left="540" w:hanging="540"/>
+        <w:rPr>
+          <w:rFonts w:ascii="Times New Roman" w:hAnsi="Times New Roman" w:cs="Times New Roman"/>
+        </w:rPr>
+      </w:pPr>
+      <w:r>
+        <w:rPr>
+          <w:rFonts w:ascii="Times New Roman" w:hAnsi="Times New Roman" w:cs="Times New Roman"/>
+        </w:rPr>
+        <w:t>Brown, P. O., &amp; Botstein, D. (1999). Exploring the new world of the genome with DNA microarrays. </w:t>
+      </w:r>
+      <w:r>
+        <w:rPr>
+          <w:rFonts w:ascii="Times New Roman" w:hAnsi="Times New Roman" w:cs="Times New Roman"/>
+          <w:i/>
+          <w:iCs/>
+        </w:rPr>
+        <w:t>Nature genetics</w:t>
+      </w:r>
+      <w:r>
+        <w:rPr>
+          <w:rFonts w:ascii="Times New Roman" w:hAnsi="Times New Roman" w:cs="Times New Roman"/>
+        </w:rPr>
+        <w:t>, </w:t>
+      </w:r>
+      <w:r>
+        <w:rPr>
+          <w:rFonts w:ascii="Times New Roman" w:hAnsi="Times New Roman" w:cs="Times New Roman"/>
+          <w:i/>
+          <w:iCs/>
+        </w:rPr>
+        <w:t>21</w:t>
+      </w:r>
+      <w:r>
+        <w:rPr>
+          <w:rFonts w:ascii="Times New Roman" w:hAnsi="Times New Roman" w:cs="Times New Roman"/>
+        </w:rPr>
+        <w:t>, 33-37.</w:t>
+      </w:r>
+      <w:r>
+        <w:rPr>
+          <w:rFonts w:ascii="Times New Roman" w:hAnsi="Times New Roman" w:cs="Times New Roman"/>
+        </w:rPr>
+        <w:t xml:space="preserve"> </w:t>
+      </w:r>
+      <w:r>
+        <w:rPr>
+          <w:rFonts w:ascii="Times New Roman" w:hAnsi="Times New Roman" w:cs="Times New Roman"/>
+        </w:rPr>
+        <w:t>doi:10.1038/4462</w:t>
+      </w:r>
+    </w:p>
+    <w:p>
+      <w:pPr>
+        <w:rPr>
+          <w:rFonts w:ascii="Times New Roman" w:hAnsi="Times New Roman" w:cs="Times New Roman"/>
+        </w:rPr>
+      </w:pPr>
+    </w:p>
+    <w:p>
+      <w:pPr>
+        <w:ind w:left="540" w:hanging="540"/>
+        <w:rPr>
+          <w:rFonts w:ascii="Times New Roman" w:hAnsi="Times New Roman" w:cs="Times New Roman"/>
+        </w:rPr>
+      </w:pPr>
+      <w:r>
+        <w:rPr>
+          <w:rFonts w:ascii="Times New Roman" w:hAnsi="Times New Roman" w:cs="Times New Roman"/>
+        </w:rPr>
+        <w:tab/>
+        <w:t>This paper analyzes the effectiveness and importance of using DNA microarrays when studying gene expression patterns</w:t>
+      </w:r>
+      <w:r>
+        <w:rPr>
+          <w:rFonts w:ascii="Times New Roman" w:hAnsi="Times New Roman" w:cs="Times New Roman"/>
+          <w:iCs/>
+        </w:rPr>
+        <w:t xml:space="preserve">. </w:t>
+      </w:r>
+      <w:r>
+        <w:rPr>
+          <w:rFonts w:ascii="Times New Roman" w:hAnsi="Times New Roman" w:cs="Times New Roman"/>
+          <w:iCs/>
+        </w:rPr>
+        <w:t xml:space="preserve">This paper highlights how complex and involved genomic exploration can be, as highlighted through the use of microarray data. Because of this complexity, </w:t>
+      </w:r>
+      <w:r>
+        <w:rPr>
+          <w:rFonts w:ascii="Times New Roman" w:hAnsi="Times New Roman" w:cs="Times New Roman"/>
+          <w:iCs/>
+        </w:rPr>
+        <w:t>other programs that make interpretation of this data easier are essential. Citing this article is beneficial to my paper because GRNsight uses microarray data, and addresses the complex nature of the data.</w:t>
+      </w:r>
       <w:bookmarkStart w:id="0" w:name="_GoBack"/>
       <w:bookmarkEnd w:id="0"/>
-    </w:p>
-    <w:p>
-      <w:pPr>
-        <w:ind w:left="540"/>
-        <w:rPr>
-          <w:rFonts w:ascii="Times New Roman" w:hAnsi="Times New Roman" w:cs="Times New Roman"/>
-        </w:rPr>
-      </w:pPr>
-      <w:r>
-        <w:rPr>
-          <w:rFonts w:ascii="Times New Roman" w:hAnsi="Times New Roman" w:cs="Times New Roman"/>
-        </w:rPr>
-        <w:t>Osprey is another software platform that creates visualizations of complex large-scale gene interaction networks. The program provides several options for user-defined interactions and customizations including node relaxation (similar to gravity in GRNsight), exports, and mouse-over functionality for more information. Osprey also takes advantage of other databases, such as Gene Ontology, to integrate additional information about the genes in the networks. Because I worked on hiding and showing weights, and because Osprey is another competitor of GRNsight, this paper is worth studying and mentioning.</w:t>
-      </w:r>
-    </w:p>
-    <w:p>
-      <w:pPr>
-        <w:ind w:left="540" w:hanging="540"/>
-        <w:rPr>
-          <w:rFonts w:ascii="Times New Roman" w:hAnsi="Times New Roman" w:cs="Times New Roman"/>
-        </w:rPr>
-      </w:pPr>
-    </w:p>
-    <w:p>
-      <w:pPr>
-        <w:ind w:left="540" w:hanging="540"/>
-        <w:rPr>
-          <w:rFonts w:ascii="Times New Roman" w:hAnsi="Times New Roman" w:cs="Times New Roman"/>
-        </w:rPr>
-      </w:pPr>
-      <w:r>
-        <w:rPr>
-          <w:rFonts w:ascii="Times New Roman" w:hAnsi="Times New Roman" w:cs="Times New Roman"/>
-        </w:rPr>
-        <w:t>DeRisi, J. L., Iyer, V. R., &amp; Brown, P. O. (1997). Exploring the metabolic and genetic control of gene expression on a genomic scale. </w:t>
-      </w:r>
-      <w:r>
-        <w:rPr>
-          <w:rFonts w:ascii="Times New Roman" w:hAnsi="Times New Roman" w:cs="Times New Roman"/>
-          <w:i/>
-          <w:iCs/>
-        </w:rPr>
-        <w:t>Science</w:t>
-      </w:r>
-      <w:r>
-        <w:rPr>
-          <w:rFonts w:ascii="Times New Roman" w:hAnsi="Times New Roman" w:cs="Times New Roman"/>
-        </w:rPr>
-        <w:t>, </w:t>
-      </w:r>
-      <w:r>
-        <w:rPr>
-          <w:rFonts w:ascii="Times New Roman" w:hAnsi="Times New Roman" w:cs="Times New Roman"/>
-          <w:i/>
-          <w:iCs/>
-        </w:rPr>
-        <w:t>278</w:t>
-      </w:r>
-      <w:r>
-        <w:rPr>
-          <w:rFonts w:ascii="Times New Roman" w:hAnsi="Times New Roman" w:cs="Times New Roman"/>
-        </w:rPr>
-        <w:t>(5338), 680-686.</w:t>
-      </w:r>
-      <w:r>
-        <w:rPr>
-          <w:rFonts w:ascii="Times New Roman" w:hAnsi="Times New Roman" w:cs="Times New Roman"/>
-        </w:rPr>
-        <w:t xml:space="preserve"> doi: </w:t>
-      </w:r>
-      <w:r>
-        <w:rPr>
-          <w:rFonts w:ascii="Times New Roman" w:hAnsi="Times New Roman" w:cs="Times New Roman"/>
-        </w:rPr>
-        <w:t>10.1126/science.278.5338.680</w:t>
-      </w:r>
-    </w:p>
-    <w:p>
-      <w:pPr>
-        <w:ind w:left="540" w:hanging="540"/>
-        <w:rPr>
-          <w:rFonts w:ascii="Times New Roman" w:hAnsi="Times New Roman" w:cs="Times New Roman"/>
-        </w:rPr>
-      </w:pPr>
-      <w:r>
-        <w:rPr>
-          <w:rFonts w:ascii="Times New Roman" w:hAnsi="Times New Roman" w:cs="Times New Roman"/>
-        </w:rPr>
-        <w:tab/>
-      </w:r>
-    </w:p>
-    <w:p>
-      <w:pPr>
-        <w:ind w:left="540" w:hanging="540"/>
-        <w:rPr>
-          <w:rFonts w:ascii="Times New Roman" w:hAnsi="Times New Roman" w:cs="Times New Roman"/>
-        </w:rPr>
-      </w:pPr>
-      <w:r>
-        <w:rPr>
-          <w:rFonts w:ascii="Times New Roman" w:hAnsi="Times New Roman" w:cs="Times New Roman"/>
-        </w:rPr>
-        <w:tab/>
-        <w:t xml:space="preserve">This paper analyzes the effectiveness and importance of using DNA microarrays when studying gene expression patterns. The researchers who wrote this paper also studied </w:t>
-      </w:r>
-      <w:r>
-        <w:rPr>
-          <w:rFonts w:ascii="Times New Roman" w:hAnsi="Times New Roman" w:cs="Times New Roman"/>
-          <w:i/>
-          <w:iCs/>
-        </w:rPr>
-        <w:t>Saccharomyces cerevisiae</w:t>
-      </w:r>
-      <w:r>
-        <w:rPr>
-          <w:rFonts w:ascii="Times New Roman" w:hAnsi="Times New Roman" w:cs="Times New Roman"/>
-          <w:iCs/>
-        </w:rPr>
-        <w:t>, and wrote about the processes they used to understand gene expression during the metabolic shift from fermentation to respiration. Because this paper finished on the importance of good analysis tools</w:t>
-      </w:r>
-      <w:r>
-        <w:rPr>
-          <w:rFonts w:ascii="Times New Roman" w:hAnsi="Times New Roman" w:cs="Times New Roman"/>
-        </w:rPr>
-        <w:t xml:space="preserve"> when interpreting microarray data, I plan on using this paper to set up the usefulness of visualization tools in general.</w:t>
-      </w:r>
     </w:p>
     <w:p>
       <w:pPr>
@@ -2335,7 +2328,7 @@
 </file>
 
 <file path=customXml/itemProps1.xml><?xml version="1.0" encoding="utf-8"?>
-<ds:datastoreItem xmlns:ds="http://schemas.openxmlformats.org/officeDocument/2006/customXml" ds:itemID="{FBF11314-DCE6-444B-A5D8-1AEE31D620B8}">
+<ds:datastoreItem xmlns:ds="http://schemas.openxmlformats.org/officeDocument/2006/customXml" ds:itemID="{25202899-7319-2C40-BB21-BEBF060D1E41}">
   <ds:schemaRefs>
     <ds:schemaRef ds:uri="http://schemas.openxmlformats.org/officeDocument/2006/bibliography"/>
   </ds:schemaRefs>

</xml_diff>